<commit_message>
#np playing with fire
</commit_message>
<xml_diff>
--- a/Final Project.docx
+++ b/Final Project.docx
@@ -34,7 +34,17 @@
           <w:sz w:val="24"/>
           <w:szCs w:val="24"/>
         </w:rPr>
-        <w:t>“PERSONALITY QUIZ TEST” PROGRAM</w:t>
+        <w:t>“PERSONALITY QUIZ</w:t>
+      </w:r>
+      <w:bookmarkStart w:id="0" w:name="_GoBack"/>
+      <w:bookmarkEnd w:id="0"/>
+      <w:r>
+        <w:rPr>
+          <w:b/>
+          <w:sz w:val="24"/>
+          <w:szCs w:val="24"/>
+        </w:rPr>
+        <w:t>” PROGRAM</w:t>
       </w:r>
     </w:p>
     <w:p>
@@ -182,7 +192,7 @@
           <w:noProof/>
           <w:sz w:val="24"/>
           <w:szCs w:val="24"/>
-          <w:lang w:eastAsia="id-ID"/>
+          <w:lang w:val="id-ID" w:eastAsia="id-ID"/>
         </w:rPr>
         <w:drawing>
           <wp:anchor distT="0" distB="0" distL="114300" distR="114300" simplePos="0" relativeHeight="251659264" behindDoc="1" locked="0" layoutInCell="1" allowOverlap="1" wp14:anchorId="626B1660" wp14:editId="41465949">
@@ -266,8 +276,6 @@
           <w:lang w:val="en-US"/>
         </w:rPr>
       </w:pPr>
-      <w:bookmarkStart w:id="0" w:name="_GoBack"/>
-      <w:bookmarkEnd w:id="0"/>
     </w:p>
     <w:sectPr>
       <w:pgSz w:w="11906" w:h="16838"/>
@@ -2027,6 +2035,13 @@
     <dgm:pt modelId="{353812D2-1419-4D41-B587-35AD4C4A4A84}" type="pres">
       <dgm:prSet presAssocID="{36B8AE1B-96F3-4F2B-8F6B-94367BE14B85}" presName="Name48" presStyleLbl="parChTrans1D3" presStyleIdx="0" presStyleCnt="4"/>
       <dgm:spPr/>
+      <dgm:t>
+        <a:bodyPr/>
+        <a:lstStyle/>
+        <a:p>
+          <a:endParaRPr lang="id-ID"/>
+        </a:p>
+      </dgm:t>
     </dgm:pt>
     <dgm:pt modelId="{255C5C55-876C-4DA3-9196-9378F54F7A66}" type="pres">
       <dgm:prSet presAssocID="{C851D365-38B2-45BA-B2B1-5014335AA398}" presName="hierRoot2" presStyleCnt="0">
@@ -2081,6 +2096,13 @@
     <dgm:pt modelId="{97590750-E037-4E8C-9542-50E5122B3593}" type="pres">
       <dgm:prSet presAssocID="{CB40B5C6-59F5-4FE0-8522-7BD919509990}" presName="Name37" presStyleLbl="parChTrans1D2" presStyleIdx="1" presStyleCnt="4"/>
       <dgm:spPr/>
+      <dgm:t>
+        <a:bodyPr/>
+        <a:lstStyle/>
+        <a:p>
+          <a:endParaRPr lang="id-ID"/>
+        </a:p>
+      </dgm:t>
     </dgm:pt>
     <dgm:pt modelId="{C658AA31-46EC-4FAF-A9F3-F3344AE71E4D}" type="pres">
       <dgm:prSet presAssocID="{B022C60E-144C-41A6-98C0-EBB2FC76004F}" presName="hierRoot2" presStyleCnt="0">
@@ -2112,6 +2134,13 @@
     <dgm:pt modelId="{AF64AA83-CEAF-4983-954C-30B5E5FF3EA1}" type="pres">
       <dgm:prSet presAssocID="{B022C60E-144C-41A6-98C0-EBB2FC76004F}" presName="rootConnector" presStyleLbl="node2" presStyleIdx="1" presStyleCnt="4"/>
       <dgm:spPr/>
+      <dgm:t>
+        <a:bodyPr/>
+        <a:lstStyle/>
+        <a:p>
+          <a:endParaRPr lang="id-ID"/>
+        </a:p>
+      </dgm:t>
     </dgm:pt>
     <dgm:pt modelId="{11CFF790-33EB-478B-8EDE-F6882B25460B}" type="pres">
       <dgm:prSet presAssocID="{B022C60E-144C-41A6-98C0-EBB2FC76004F}" presName="hierChild4" presStyleCnt="0"/>
@@ -2120,6 +2149,13 @@
     <dgm:pt modelId="{45E95335-FCFA-4304-9DBE-10ABBC6A6D4B}" type="pres">
       <dgm:prSet presAssocID="{263A0417-5D0A-477B-86F9-4B4BA9018515}" presName="Name37" presStyleLbl="parChTrans1D3" presStyleIdx="1" presStyleCnt="4"/>
       <dgm:spPr/>
+      <dgm:t>
+        <a:bodyPr/>
+        <a:lstStyle/>
+        <a:p>
+          <a:endParaRPr lang="id-ID"/>
+        </a:p>
+      </dgm:t>
     </dgm:pt>
     <dgm:pt modelId="{9BA3318A-E668-482A-A6EC-9FD416848E96}" type="pres">
       <dgm:prSet presAssocID="{85D299D8-64CB-487A-8910-91691642C0C1}" presName="hierRoot2" presStyleCnt="0">
@@ -2151,6 +2187,13 @@
     <dgm:pt modelId="{4B6921FC-6D6B-4907-B9C8-80B45880DD62}" type="pres">
       <dgm:prSet presAssocID="{85D299D8-64CB-487A-8910-91691642C0C1}" presName="rootConnector" presStyleLbl="node3" presStyleIdx="1" presStyleCnt="4"/>
       <dgm:spPr/>
+      <dgm:t>
+        <a:bodyPr/>
+        <a:lstStyle/>
+        <a:p>
+          <a:endParaRPr lang="id-ID"/>
+        </a:p>
+      </dgm:t>
     </dgm:pt>
     <dgm:pt modelId="{F59BE42D-F12F-4DCA-9F58-0D903B251374}" type="pres">
       <dgm:prSet presAssocID="{85D299D8-64CB-487A-8910-91691642C0C1}" presName="hierChild4" presStyleCnt="0"/>
@@ -2167,6 +2210,13 @@
     <dgm:pt modelId="{A0863C7B-4BB2-44AC-AA37-C12C0385ED4A}" type="pres">
       <dgm:prSet presAssocID="{7E90DCAB-504A-4AD7-8BCA-D25AA4BEE97E}" presName="Name37" presStyleLbl="parChTrans1D2" presStyleIdx="2" presStyleCnt="4"/>
       <dgm:spPr/>
+      <dgm:t>
+        <a:bodyPr/>
+        <a:lstStyle/>
+        <a:p>
+          <a:endParaRPr lang="id-ID"/>
+        </a:p>
+      </dgm:t>
     </dgm:pt>
     <dgm:pt modelId="{E28EE69C-58E6-4923-BEA9-C88627A16777}" type="pres">
       <dgm:prSet presAssocID="{5650EA73-E66E-4DB7-83C6-B484B2C52B14}" presName="hierRoot2" presStyleCnt="0">
@@ -2198,6 +2248,13 @@
     <dgm:pt modelId="{EBE3AFCD-3B63-4806-8B98-7296077888C2}" type="pres">
       <dgm:prSet presAssocID="{5650EA73-E66E-4DB7-83C6-B484B2C52B14}" presName="rootConnector" presStyleLbl="node2" presStyleIdx="2" presStyleCnt="4"/>
       <dgm:spPr/>
+      <dgm:t>
+        <a:bodyPr/>
+        <a:lstStyle/>
+        <a:p>
+          <a:endParaRPr lang="id-ID"/>
+        </a:p>
+      </dgm:t>
     </dgm:pt>
     <dgm:pt modelId="{D73FE260-396D-4EC4-A7DF-2E34CB8A7185}" type="pres">
       <dgm:prSet presAssocID="{5650EA73-E66E-4DB7-83C6-B484B2C52B14}" presName="hierChild4" presStyleCnt="0"/>
@@ -2206,6 +2263,13 @@
     <dgm:pt modelId="{2FFD4335-7C78-481E-9854-940DFB5389A4}" type="pres">
       <dgm:prSet presAssocID="{76E61AA2-0EB6-4DF1-9AA6-611D769436EE}" presName="Name37" presStyleLbl="parChTrans1D3" presStyleIdx="2" presStyleCnt="4"/>
       <dgm:spPr/>
+      <dgm:t>
+        <a:bodyPr/>
+        <a:lstStyle/>
+        <a:p>
+          <a:endParaRPr lang="id-ID"/>
+        </a:p>
+      </dgm:t>
     </dgm:pt>
     <dgm:pt modelId="{60963CFA-7674-494E-8850-7AA736D053AA}" type="pres">
       <dgm:prSet presAssocID="{78610E33-7945-4FB8-9ADC-4ED0DD3FA23F}" presName="hierRoot2" presStyleCnt="0">
@@ -2237,6 +2301,13 @@
     <dgm:pt modelId="{05A7A7A0-DBE2-470D-98E0-398B663955AB}" type="pres">
       <dgm:prSet presAssocID="{78610E33-7945-4FB8-9ADC-4ED0DD3FA23F}" presName="rootConnector" presStyleLbl="node3" presStyleIdx="2" presStyleCnt="4"/>
       <dgm:spPr/>
+      <dgm:t>
+        <a:bodyPr/>
+        <a:lstStyle/>
+        <a:p>
+          <a:endParaRPr lang="id-ID"/>
+        </a:p>
+      </dgm:t>
     </dgm:pt>
     <dgm:pt modelId="{C1AC3303-5B99-4A5D-83CA-4D16FFBB1B0A}" type="pres">
       <dgm:prSet presAssocID="{78610E33-7945-4FB8-9ADC-4ED0DD3FA23F}" presName="hierChild4" presStyleCnt="0"/>
@@ -2253,6 +2324,13 @@
     <dgm:pt modelId="{67BAB97D-5C62-4A73-B387-3CFF8C02E560}" type="pres">
       <dgm:prSet presAssocID="{63D38E9A-2851-4A5D-8E96-A57C333A07D1}" presName="Name37" presStyleLbl="parChTrans1D2" presStyleIdx="3" presStyleCnt="4"/>
       <dgm:spPr/>
+      <dgm:t>
+        <a:bodyPr/>
+        <a:lstStyle/>
+        <a:p>
+          <a:endParaRPr lang="id-ID"/>
+        </a:p>
+      </dgm:t>
     </dgm:pt>
     <dgm:pt modelId="{576CFA83-6064-4441-8E37-2E230ABC8D11}" type="pres">
       <dgm:prSet presAssocID="{908C7B6A-0E5F-466D-A268-2C7D516DC868}" presName="hierRoot2" presStyleCnt="0">
@@ -2284,6 +2362,13 @@
     <dgm:pt modelId="{3E18AC35-8EB1-4869-8075-C2E7A6A8C8C9}" type="pres">
       <dgm:prSet presAssocID="{908C7B6A-0E5F-466D-A268-2C7D516DC868}" presName="rootConnector" presStyleLbl="node2" presStyleIdx="3" presStyleCnt="4"/>
       <dgm:spPr/>
+      <dgm:t>
+        <a:bodyPr/>
+        <a:lstStyle/>
+        <a:p>
+          <a:endParaRPr lang="id-ID"/>
+        </a:p>
+      </dgm:t>
     </dgm:pt>
     <dgm:pt modelId="{9D5009DF-832E-4FE1-9D27-F74C8CA93AE2}" type="pres">
       <dgm:prSet presAssocID="{908C7B6A-0E5F-466D-A268-2C7D516DC868}" presName="hierChild4" presStyleCnt="0"/>
@@ -2292,6 +2377,13 @@
     <dgm:pt modelId="{4C0DA25A-7912-44F4-9C83-438F1759ADB8}" type="pres">
       <dgm:prSet presAssocID="{CC41687B-E495-4025-B2C0-AB3F0A9C6555}" presName="Name37" presStyleLbl="parChTrans1D3" presStyleIdx="3" presStyleCnt="4"/>
       <dgm:spPr/>
+      <dgm:t>
+        <a:bodyPr/>
+        <a:lstStyle/>
+        <a:p>
+          <a:endParaRPr lang="id-ID"/>
+        </a:p>
+      </dgm:t>
     </dgm:pt>
     <dgm:pt modelId="{F42557B7-8C82-42B5-B64D-D6B143057930}" type="pres">
       <dgm:prSet presAssocID="{C3CC1729-C080-44A7-9288-0069344CF57D}" presName="hierRoot2" presStyleCnt="0">
@@ -2323,6 +2415,13 @@
     <dgm:pt modelId="{7428B1FD-EB3B-4192-B267-63D9ED05CABD}" type="pres">
       <dgm:prSet presAssocID="{C3CC1729-C080-44A7-9288-0069344CF57D}" presName="rootConnector" presStyleLbl="node3" presStyleIdx="3" presStyleCnt="4"/>
       <dgm:spPr/>
+      <dgm:t>
+        <a:bodyPr/>
+        <a:lstStyle/>
+        <a:p>
+          <a:endParaRPr lang="id-ID"/>
+        </a:p>
+      </dgm:t>
     </dgm:pt>
     <dgm:pt modelId="{2AD76BB3-0830-4C48-98E7-6A11BED84862}" type="pres">
       <dgm:prSet presAssocID="{C3CC1729-C080-44A7-9288-0069344CF57D}" presName="hierChild4" presStyleCnt="0"/>
@@ -2343,103 +2442,103 @@
   </dgm:ptLst>
   <dgm:cxnLst>
     <dgm:cxn modelId="{AD6E6EF2-358B-41C6-8B2E-4C2121BD5BF3}" srcId="{892BF2E1-5FD4-411B-BE56-6FC7FF00713E}" destId="{C851D365-38B2-45BA-B2B1-5014335AA398}" srcOrd="0" destOrd="0" parTransId="{36B8AE1B-96F3-4F2B-8F6B-94367BE14B85}" sibTransId="{3B03694D-F5E6-42DB-970D-9D082C5E26C5}"/>
-    <dgm:cxn modelId="{27632D1A-0627-47B3-A7CD-AD215D0FC093}" type="presOf" srcId="{63D38E9A-2851-4A5D-8E96-A57C333A07D1}" destId="{67BAB97D-5C62-4A73-B387-3CFF8C02E560}" srcOrd="0" destOrd="0" presId="urn:microsoft.com/office/officeart/2005/8/layout/orgChart1"/>
+    <dgm:cxn modelId="{05FEA267-9245-40C6-8469-0BE932D08CDF}" type="presOf" srcId="{82BC2D06-57D5-4B95-A7F6-B85256E3B13E}" destId="{C3F4F5C8-9CC2-4F92-82FF-585FFE7AD504}" srcOrd="0" destOrd="0" presId="urn:microsoft.com/office/officeart/2005/8/layout/orgChart1"/>
+    <dgm:cxn modelId="{BE278FC5-D224-413F-997E-40ECC169DE26}" type="presOf" srcId="{5650EA73-E66E-4DB7-83C6-B484B2C52B14}" destId="{B5A5E736-E38B-48B7-9AEE-7FC4C829EBB9}" srcOrd="0" destOrd="0" presId="urn:microsoft.com/office/officeart/2005/8/layout/orgChart1"/>
     <dgm:cxn modelId="{BA2131F8-728C-4F6A-BBC3-4FDB4D12E9DF}" srcId="{82BC2D06-57D5-4B95-A7F6-B85256E3B13E}" destId="{908C7B6A-0E5F-466D-A268-2C7D516DC868}" srcOrd="3" destOrd="0" parTransId="{63D38E9A-2851-4A5D-8E96-A57C333A07D1}" sibTransId="{C5CFFFAB-CCEC-41A8-A2E8-BA47D8C3ADAD}"/>
-    <dgm:cxn modelId="{7372157C-AFCB-4DF1-A285-8A71A8D494CC}" type="presOf" srcId="{78610E33-7945-4FB8-9ADC-4ED0DD3FA23F}" destId="{05A7A7A0-DBE2-470D-98E0-398B663955AB}" srcOrd="1" destOrd="0" presId="urn:microsoft.com/office/officeart/2005/8/layout/orgChart1"/>
+    <dgm:cxn modelId="{B6FC29B6-6032-45A9-A40F-DFE4B9E391AD}" type="presOf" srcId="{7E90DCAB-504A-4AD7-8BCA-D25AA4BEE97E}" destId="{A0863C7B-4BB2-44AC-AA37-C12C0385ED4A}" srcOrd="0" destOrd="0" presId="urn:microsoft.com/office/officeart/2005/8/layout/orgChart1"/>
     <dgm:cxn modelId="{CB0D3461-AAF0-4070-82CA-1ECB8601ED88}" srcId="{82BC2D06-57D5-4B95-A7F6-B85256E3B13E}" destId="{5650EA73-E66E-4DB7-83C6-B484B2C52B14}" srcOrd="2" destOrd="0" parTransId="{7E90DCAB-504A-4AD7-8BCA-D25AA4BEE97E}" sibTransId="{0B1541FA-7DF7-4242-923B-4987843D9A54}"/>
-    <dgm:cxn modelId="{33A49568-3980-4A89-AC20-0F37E74876AB}" type="presOf" srcId="{5650EA73-E66E-4DB7-83C6-B484B2C52B14}" destId="{EBE3AFCD-3B63-4806-8B98-7296077888C2}" srcOrd="1" destOrd="0" presId="urn:microsoft.com/office/officeart/2005/8/layout/orgChart1"/>
-    <dgm:cxn modelId="{A59A1D79-B3EB-408D-966D-8B2D759F3192}" type="presOf" srcId="{78610E33-7945-4FB8-9ADC-4ED0DD3FA23F}" destId="{394132D6-3C40-47AB-AC47-B7FB751EE141}" srcOrd="0" destOrd="0" presId="urn:microsoft.com/office/officeart/2005/8/layout/orgChart1"/>
-    <dgm:cxn modelId="{E5CBE5A2-34E1-4299-8BB3-2335ECE51718}" type="presOf" srcId="{CB40B5C6-59F5-4FE0-8522-7BD919509990}" destId="{97590750-E037-4E8C-9542-50E5122B3593}" srcOrd="0" destOrd="0" presId="urn:microsoft.com/office/officeart/2005/8/layout/orgChart1"/>
-    <dgm:cxn modelId="{76FEE742-3279-426D-A868-BAE04A3CD2A4}" type="presOf" srcId="{82BC2D06-57D5-4B95-A7F6-B85256E3B13E}" destId="{933FBF04-26A0-4467-B834-B3F349FDEE19}" srcOrd="1" destOrd="0" presId="urn:microsoft.com/office/officeart/2005/8/layout/orgChart1"/>
-    <dgm:cxn modelId="{45A40D7C-D971-4A93-B214-E465DC42D9F2}" type="presOf" srcId="{85D299D8-64CB-487A-8910-91691642C0C1}" destId="{4B6921FC-6D6B-4907-B9C8-80B45880DD62}" srcOrd="1" destOrd="0" presId="urn:microsoft.com/office/officeart/2005/8/layout/orgChart1"/>
-    <dgm:cxn modelId="{8A5FDE8E-66FA-4460-ACD7-45F9F1A3D2A5}" type="presOf" srcId="{C851D365-38B2-45BA-B2B1-5014335AA398}" destId="{F169F32D-625D-4BB4-85CE-A0A9E62420E9}" srcOrd="0" destOrd="0" presId="urn:microsoft.com/office/officeart/2005/8/layout/orgChart1"/>
-    <dgm:cxn modelId="{8D42A326-3365-45AD-B880-D88136E7AC03}" type="presOf" srcId="{263A0417-5D0A-477B-86F9-4B4BA9018515}" destId="{45E95335-FCFA-4304-9DBE-10ABBC6A6D4B}" srcOrd="0" destOrd="0" presId="urn:microsoft.com/office/officeart/2005/8/layout/orgChart1"/>
-    <dgm:cxn modelId="{AA78421E-AADC-4CC0-9280-2835FA9A6A30}" type="presOf" srcId="{82BC2D06-57D5-4B95-A7F6-B85256E3B13E}" destId="{C3F4F5C8-9CC2-4F92-82FF-585FFE7AD504}" srcOrd="0" destOrd="0" presId="urn:microsoft.com/office/officeart/2005/8/layout/orgChart1"/>
-    <dgm:cxn modelId="{2F359C0C-39E5-4C4D-AEB3-83EB29790973}" type="presOf" srcId="{CC41687B-E495-4025-B2C0-AB3F0A9C6555}" destId="{4C0DA25A-7912-44F4-9C83-438F1759ADB8}" srcOrd="0" destOrd="0" presId="urn:microsoft.com/office/officeart/2005/8/layout/orgChart1"/>
-    <dgm:cxn modelId="{8EBCAD57-457B-4524-8316-B9F339CD3763}" type="presOf" srcId="{C3CC1729-C080-44A7-9288-0069344CF57D}" destId="{D8D31DE3-D877-497A-B6EC-03DB6098F416}" srcOrd="0" destOrd="0" presId="urn:microsoft.com/office/officeart/2005/8/layout/orgChart1"/>
-    <dgm:cxn modelId="{BB3F5117-F423-4EB6-AFD3-ADFFA7F3C999}" type="presOf" srcId="{908C7B6A-0E5F-466D-A268-2C7D516DC868}" destId="{C1CE3E84-C7ED-41F3-A239-FCF504914D18}" srcOrd="0" destOrd="0" presId="urn:microsoft.com/office/officeart/2005/8/layout/orgChart1"/>
-    <dgm:cxn modelId="{B5F4EBF5-D87F-48A7-BE1E-FDE50C903011}" type="presOf" srcId="{7E90DCAB-504A-4AD7-8BCA-D25AA4BEE97E}" destId="{A0863C7B-4BB2-44AC-AA37-C12C0385ED4A}" srcOrd="0" destOrd="0" presId="urn:microsoft.com/office/officeart/2005/8/layout/orgChart1"/>
-    <dgm:cxn modelId="{722CD4E0-810B-4FBE-A59B-ED5DAA38F5C7}" type="presOf" srcId="{C851D365-38B2-45BA-B2B1-5014335AA398}" destId="{3204D064-8547-4D21-8CFD-6657F83207D9}" srcOrd="1" destOrd="0" presId="urn:microsoft.com/office/officeart/2005/8/layout/orgChart1"/>
-    <dgm:cxn modelId="{9589222C-77E0-4FD1-8927-ABCD12600693}" type="presOf" srcId="{B022C60E-144C-41A6-98C0-EBB2FC76004F}" destId="{A6BB1AB4-4BBA-457B-9AB6-3420A67E9740}" srcOrd="0" destOrd="0" presId="urn:microsoft.com/office/officeart/2005/8/layout/orgChart1"/>
+    <dgm:cxn modelId="{46845197-FF25-4650-9934-860A77E43DEC}" type="presOf" srcId="{5650EA73-E66E-4DB7-83C6-B484B2C52B14}" destId="{EBE3AFCD-3B63-4806-8B98-7296077888C2}" srcOrd="1" destOrd="0" presId="urn:microsoft.com/office/officeart/2005/8/layout/orgChart1"/>
+    <dgm:cxn modelId="{E9480743-AD07-4624-91C9-E7B35247ADBF}" type="presOf" srcId="{82BC2D06-57D5-4B95-A7F6-B85256E3B13E}" destId="{933FBF04-26A0-4467-B834-B3F349FDEE19}" srcOrd="1" destOrd="0" presId="urn:microsoft.com/office/officeart/2005/8/layout/orgChart1"/>
+    <dgm:cxn modelId="{593F2A9E-0B10-4082-9758-0D30730E3A73}" type="presOf" srcId="{C3CC1729-C080-44A7-9288-0069344CF57D}" destId="{D8D31DE3-D877-497A-B6EC-03DB6098F416}" srcOrd="0" destOrd="0" presId="urn:microsoft.com/office/officeart/2005/8/layout/orgChart1"/>
+    <dgm:cxn modelId="{6A6C17DF-0D03-4C7D-B948-4B2DF77B913C}" type="presOf" srcId="{78610E33-7945-4FB8-9ADC-4ED0DD3FA23F}" destId="{05A7A7A0-DBE2-470D-98E0-398B663955AB}" srcOrd="1" destOrd="0" presId="urn:microsoft.com/office/officeart/2005/8/layout/orgChart1"/>
+    <dgm:cxn modelId="{7B152921-0760-4049-BDFC-C56198E2010A}" type="presOf" srcId="{63D38E9A-2851-4A5D-8E96-A57C333A07D1}" destId="{67BAB97D-5C62-4A73-B387-3CFF8C02E560}" srcOrd="0" destOrd="0" presId="urn:microsoft.com/office/officeart/2005/8/layout/orgChart1"/>
+    <dgm:cxn modelId="{E2DF5611-CB64-4F0C-B5D2-A3F09E577134}" type="presOf" srcId="{76E61AA2-0EB6-4DF1-9AA6-611D769436EE}" destId="{2FFD4335-7C78-481E-9854-940DFB5389A4}" srcOrd="0" destOrd="0" presId="urn:microsoft.com/office/officeart/2005/8/layout/orgChart1"/>
+    <dgm:cxn modelId="{FA09E3D3-7E83-4E15-A76C-ED2117A9F61E}" type="presOf" srcId="{892BF2E1-5FD4-411B-BE56-6FC7FF00713E}" destId="{CC96458C-51D9-49B8-B87B-FA115382EA46}" srcOrd="1" destOrd="0" presId="urn:microsoft.com/office/officeart/2005/8/layout/orgChart1"/>
+    <dgm:cxn modelId="{194D90DF-238A-401D-89A3-B2CEFC393F00}" type="presOf" srcId="{C3CC1729-C080-44A7-9288-0069344CF57D}" destId="{7428B1FD-EB3B-4192-B267-63D9ED05CABD}" srcOrd="1" destOrd="0" presId="urn:microsoft.com/office/officeart/2005/8/layout/orgChart1"/>
+    <dgm:cxn modelId="{24F6D163-3D24-4F6A-82DB-85D244953AE1}" type="presOf" srcId="{C851D365-38B2-45BA-B2B1-5014335AA398}" destId="{3204D064-8547-4D21-8CFD-6657F83207D9}" srcOrd="1" destOrd="0" presId="urn:microsoft.com/office/officeart/2005/8/layout/orgChart1"/>
+    <dgm:cxn modelId="{BAF20233-D842-4DF8-818D-CC92652287CF}" type="presOf" srcId="{908C7B6A-0E5F-466D-A268-2C7D516DC868}" destId="{C1CE3E84-C7ED-41F3-A239-FCF504914D18}" srcOrd="0" destOrd="0" presId="urn:microsoft.com/office/officeart/2005/8/layout/orgChart1"/>
+    <dgm:cxn modelId="{ED26B52C-6AB4-4C95-8AD5-4EF3BCF82AD6}" type="presOf" srcId="{36B8AE1B-96F3-4F2B-8F6B-94367BE14B85}" destId="{353812D2-1419-4D41-B587-35AD4C4A4A84}" srcOrd="0" destOrd="0" presId="urn:microsoft.com/office/officeart/2005/8/layout/orgChart1"/>
+    <dgm:cxn modelId="{036AD78C-67CE-4933-9FA0-E3976754E237}" type="presOf" srcId="{CC41687B-E495-4025-B2C0-AB3F0A9C6555}" destId="{4C0DA25A-7912-44F4-9C83-438F1759ADB8}" srcOrd="0" destOrd="0" presId="urn:microsoft.com/office/officeart/2005/8/layout/orgChart1"/>
+    <dgm:cxn modelId="{E936CA13-D6FE-40F7-88D4-FC18FC69DBA3}" type="presOf" srcId="{C851D365-38B2-45BA-B2B1-5014335AA398}" destId="{F169F32D-625D-4BB4-85CE-A0A9E62420E9}" srcOrd="0" destOrd="0" presId="urn:microsoft.com/office/officeart/2005/8/layout/orgChart1"/>
     <dgm:cxn modelId="{7D4ED838-1FE6-4428-B13A-EB8E2BAF65D7}" srcId="{82BC2D06-57D5-4B95-A7F6-B85256E3B13E}" destId="{892BF2E1-5FD4-411B-BE56-6FC7FF00713E}" srcOrd="0" destOrd="0" parTransId="{BCEAD1E6-7582-4A2C-9CE7-6D587DCEF34B}" sibTransId="{1708B48E-CB00-462A-AAE8-80B9E701948E}"/>
-    <dgm:cxn modelId="{9BA2CAC7-573C-4EEE-804D-E7DE87C025C5}" type="presOf" srcId="{5650EA73-E66E-4DB7-83C6-B484B2C52B14}" destId="{B5A5E736-E38B-48B7-9AEE-7FC4C829EBB9}" srcOrd="0" destOrd="0" presId="urn:microsoft.com/office/officeart/2005/8/layout/orgChart1"/>
+    <dgm:cxn modelId="{E0F8F91B-9A14-4810-B389-851AA0511BAF}" type="presOf" srcId="{85D299D8-64CB-487A-8910-91691642C0C1}" destId="{6FB4C05E-491C-4BBB-9819-74FDD7DCC96A}" srcOrd="0" destOrd="0" presId="urn:microsoft.com/office/officeart/2005/8/layout/orgChart1"/>
     <dgm:cxn modelId="{04AE3E74-4D66-4861-B483-12B9E4A0BEC3}" srcId="{82BC2D06-57D5-4B95-A7F6-B85256E3B13E}" destId="{B022C60E-144C-41A6-98C0-EBB2FC76004F}" srcOrd="1" destOrd="0" parTransId="{CB40B5C6-59F5-4FE0-8522-7BD919509990}" sibTransId="{08A301F8-550E-4EF7-8191-599816B76682}"/>
-    <dgm:cxn modelId="{D50262AC-3EA5-445F-B910-8D93A627B2E5}" type="presOf" srcId="{BCEAD1E6-7582-4A2C-9CE7-6D587DCEF34B}" destId="{28689FBB-C82D-4DAB-AB9D-31EBDF881743}" srcOrd="0" destOrd="0" presId="urn:microsoft.com/office/officeart/2005/8/layout/orgChart1"/>
     <dgm:cxn modelId="{FA5978A0-E35D-4096-868A-C9C3359E10AE}" srcId="{908C7B6A-0E5F-466D-A268-2C7D516DC868}" destId="{C3CC1729-C080-44A7-9288-0069344CF57D}" srcOrd="0" destOrd="0" parTransId="{CC41687B-E495-4025-B2C0-AB3F0A9C6555}" sibTransId="{3149E92C-725B-4060-86E6-1239600D8953}"/>
-    <dgm:cxn modelId="{F95439E3-148A-4BC5-B786-A5E68E79AF8B}" type="presOf" srcId="{36B8AE1B-96F3-4F2B-8F6B-94367BE14B85}" destId="{353812D2-1419-4D41-B587-35AD4C4A4A84}" srcOrd="0" destOrd="0" presId="urn:microsoft.com/office/officeart/2005/8/layout/orgChart1"/>
-    <dgm:cxn modelId="{27A76FD2-5205-44C5-9C06-B4E0998044E6}" type="presOf" srcId="{C3CC1729-C080-44A7-9288-0069344CF57D}" destId="{7428B1FD-EB3B-4192-B267-63D9ED05CABD}" srcOrd="1" destOrd="0" presId="urn:microsoft.com/office/officeart/2005/8/layout/orgChart1"/>
+    <dgm:cxn modelId="{4FCD6EFF-BB63-4A78-AAA7-6AFBDB2CE53A}" type="presOf" srcId="{CB40B5C6-59F5-4FE0-8522-7BD919509990}" destId="{97590750-E037-4E8C-9542-50E5122B3593}" srcOrd="0" destOrd="0" presId="urn:microsoft.com/office/officeart/2005/8/layout/orgChart1"/>
+    <dgm:cxn modelId="{CBF1DDFB-9DB6-401F-9E3A-72FE17E0BB6C}" type="presOf" srcId="{B022C60E-144C-41A6-98C0-EBB2FC76004F}" destId="{AF64AA83-CEAF-4983-954C-30B5E5FF3EA1}" srcOrd="1" destOrd="0" presId="urn:microsoft.com/office/officeart/2005/8/layout/orgChart1"/>
+    <dgm:cxn modelId="{40BE90AB-5EC6-44F7-8B83-2F6D756B9134}" type="presOf" srcId="{9B20C7B1-5D8C-4F05-9B0D-56AA01A52B0F}" destId="{27A7BF26-1958-4FD8-8B2E-ACE22C3AB8A1}" srcOrd="0" destOrd="0" presId="urn:microsoft.com/office/officeart/2005/8/layout/orgChart1"/>
     <dgm:cxn modelId="{12FC651D-878F-4AAF-9FFF-08DF81C6C484}" srcId="{9B20C7B1-5D8C-4F05-9B0D-56AA01A52B0F}" destId="{82BC2D06-57D5-4B95-A7F6-B85256E3B13E}" srcOrd="0" destOrd="0" parTransId="{9859FA38-6F4F-4526-97E6-D97EBBEEC0B6}" sibTransId="{F436B892-37FC-4081-966E-C0F643B34526}"/>
-    <dgm:cxn modelId="{7A4FADFD-2278-4071-8367-C174693F35E4}" type="presOf" srcId="{85D299D8-64CB-487A-8910-91691642C0C1}" destId="{6FB4C05E-491C-4BBB-9819-74FDD7DCC96A}" srcOrd="0" destOrd="0" presId="urn:microsoft.com/office/officeart/2005/8/layout/orgChart1"/>
+    <dgm:cxn modelId="{7A633B91-7985-4AE0-AFE3-E88752999AAC}" type="presOf" srcId="{892BF2E1-5FD4-411B-BE56-6FC7FF00713E}" destId="{4A66DF1B-F55F-4AD0-8D0F-36626AABE6BF}" srcOrd="0" destOrd="0" presId="urn:microsoft.com/office/officeart/2005/8/layout/orgChart1"/>
+    <dgm:cxn modelId="{88E8DB12-FFA2-4135-950B-292FD86ED5E2}" type="presOf" srcId="{B022C60E-144C-41A6-98C0-EBB2FC76004F}" destId="{A6BB1AB4-4BBA-457B-9AB6-3420A67E9740}" srcOrd="0" destOrd="0" presId="urn:microsoft.com/office/officeart/2005/8/layout/orgChart1"/>
     <dgm:cxn modelId="{3FF6919D-C94F-4A7D-9CA1-6AEBBDBC9F6C}" srcId="{B022C60E-144C-41A6-98C0-EBB2FC76004F}" destId="{85D299D8-64CB-487A-8910-91691642C0C1}" srcOrd="0" destOrd="0" parTransId="{263A0417-5D0A-477B-86F9-4B4BA9018515}" sibTransId="{38FDA788-7F55-4DDA-9EDA-56E996186AF2}"/>
-    <dgm:cxn modelId="{D6572647-317F-4266-98E5-BA1E080D1C7C}" type="presOf" srcId="{908C7B6A-0E5F-466D-A268-2C7D516DC868}" destId="{3E18AC35-8EB1-4869-8075-C2E7A6A8C8C9}" srcOrd="1" destOrd="0" presId="urn:microsoft.com/office/officeart/2005/8/layout/orgChart1"/>
-    <dgm:cxn modelId="{8AC56769-0CAD-41EF-9B44-D65058CB4937}" type="presOf" srcId="{9B20C7B1-5D8C-4F05-9B0D-56AA01A52B0F}" destId="{27A7BF26-1958-4FD8-8B2E-ACE22C3AB8A1}" srcOrd="0" destOrd="0" presId="urn:microsoft.com/office/officeart/2005/8/layout/orgChart1"/>
-    <dgm:cxn modelId="{CBC8CBA7-3EAC-4854-A91D-92B83130E5C0}" type="presOf" srcId="{892BF2E1-5FD4-411B-BE56-6FC7FF00713E}" destId="{4A66DF1B-F55F-4AD0-8D0F-36626AABE6BF}" srcOrd="0" destOrd="0" presId="urn:microsoft.com/office/officeart/2005/8/layout/orgChart1"/>
-    <dgm:cxn modelId="{8E513E5B-0DD3-422E-8360-01E16B6966BA}" type="presOf" srcId="{892BF2E1-5FD4-411B-BE56-6FC7FF00713E}" destId="{CC96458C-51D9-49B8-B87B-FA115382EA46}" srcOrd="1" destOrd="0" presId="urn:microsoft.com/office/officeart/2005/8/layout/orgChart1"/>
-    <dgm:cxn modelId="{28DA7E0B-0BBD-4029-9E38-FD28D9F4EE96}" type="presOf" srcId="{B022C60E-144C-41A6-98C0-EBB2FC76004F}" destId="{AF64AA83-CEAF-4983-954C-30B5E5FF3EA1}" srcOrd="1" destOrd="0" presId="urn:microsoft.com/office/officeart/2005/8/layout/orgChart1"/>
-    <dgm:cxn modelId="{FA9E4E53-C0A7-4CA6-B49F-4E2E006D9EEE}" type="presOf" srcId="{76E61AA2-0EB6-4DF1-9AA6-611D769436EE}" destId="{2FFD4335-7C78-481E-9854-940DFB5389A4}" srcOrd="0" destOrd="0" presId="urn:microsoft.com/office/officeart/2005/8/layout/orgChart1"/>
+    <dgm:cxn modelId="{3A97EE82-1326-4AB5-84BB-24553537B9A6}" type="presOf" srcId="{78610E33-7945-4FB8-9ADC-4ED0DD3FA23F}" destId="{394132D6-3C40-47AB-AC47-B7FB751EE141}" srcOrd="0" destOrd="0" presId="urn:microsoft.com/office/officeart/2005/8/layout/orgChart1"/>
+    <dgm:cxn modelId="{7DC1D937-608B-442F-8266-D5366302A1BB}" type="presOf" srcId="{85D299D8-64CB-487A-8910-91691642C0C1}" destId="{4B6921FC-6D6B-4907-B9C8-80B45880DD62}" srcOrd="1" destOrd="0" presId="urn:microsoft.com/office/officeart/2005/8/layout/orgChart1"/>
+    <dgm:cxn modelId="{0D742E0C-F325-414C-9942-B0DE1E0E5D7D}" type="presOf" srcId="{BCEAD1E6-7582-4A2C-9CE7-6D587DCEF34B}" destId="{28689FBB-C82D-4DAB-AB9D-31EBDF881743}" srcOrd="0" destOrd="0" presId="urn:microsoft.com/office/officeart/2005/8/layout/orgChart1"/>
+    <dgm:cxn modelId="{E5A7A5C5-48D8-41DD-914A-AD9BAB49C5AA}" type="presOf" srcId="{908C7B6A-0E5F-466D-A268-2C7D516DC868}" destId="{3E18AC35-8EB1-4869-8075-C2E7A6A8C8C9}" srcOrd="1" destOrd="0" presId="urn:microsoft.com/office/officeart/2005/8/layout/orgChart1"/>
+    <dgm:cxn modelId="{2A792DEB-F147-4339-BBAC-614ADA090A44}" type="presOf" srcId="{263A0417-5D0A-477B-86F9-4B4BA9018515}" destId="{45E95335-FCFA-4304-9DBE-10ABBC6A6D4B}" srcOrd="0" destOrd="0" presId="urn:microsoft.com/office/officeart/2005/8/layout/orgChart1"/>
     <dgm:cxn modelId="{7A898000-860F-40F2-8776-1AAFB881877D}" srcId="{5650EA73-E66E-4DB7-83C6-B484B2C52B14}" destId="{78610E33-7945-4FB8-9ADC-4ED0DD3FA23F}" srcOrd="0" destOrd="0" parTransId="{76E61AA2-0EB6-4DF1-9AA6-611D769436EE}" sibTransId="{376A475E-FF99-47C2-BA39-EB6BE980B670}"/>
-    <dgm:cxn modelId="{440BE203-E626-47F6-882A-C5A405A9CB8B}" type="presParOf" srcId="{27A7BF26-1958-4FD8-8B2E-ACE22C3AB8A1}" destId="{ABD037DF-2A63-4366-AE1D-DFDB98740419}" srcOrd="0" destOrd="0" presId="urn:microsoft.com/office/officeart/2005/8/layout/orgChart1"/>
-    <dgm:cxn modelId="{4FA368DC-C4D3-46EB-9E89-1CD7DA6785ED}" type="presParOf" srcId="{ABD037DF-2A63-4366-AE1D-DFDB98740419}" destId="{4B74DE8E-1368-4579-AF9B-4E62F9F7D1E9}" srcOrd="0" destOrd="0" presId="urn:microsoft.com/office/officeart/2005/8/layout/orgChart1"/>
-    <dgm:cxn modelId="{6DA5F056-FD4F-4ABB-B96E-3EA999870677}" type="presParOf" srcId="{4B74DE8E-1368-4579-AF9B-4E62F9F7D1E9}" destId="{C3F4F5C8-9CC2-4F92-82FF-585FFE7AD504}" srcOrd="0" destOrd="0" presId="urn:microsoft.com/office/officeart/2005/8/layout/orgChart1"/>
-    <dgm:cxn modelId="{C560BBAF-750D-4D85-B312-650183C06B3B}" type="presParOf" srcId="{4B74DE8E-1368-4579-AF9B-4E62F9F7D1E9}" destId="{933FBF04-26A0-4467-B834-B3F349FDEE19}" srcOrd="1" destOrd="0" presId="urn:microsoft.com/office/officeart/2005/8/layout/orgChart1"/>
-    <dgm:cxn modelId="{BEA1680D-79FF-419C-97EF-5C1CBC296736}" type="presParOf" srcId="{ABD037DF-2A63-4366-AE1D-DFDB98740419}" destId="{1C087AA1-3B83-4800-A7F6-3C02BE4B2F05}" srcOrd="1" destOrd="0" presId="urn:microsoft.com/office/officeart/2005/8/layout/orgChart1"/>
-    <dgm:cxn modelId="{DA1AD6B1-66F0-4F2A-A4D0-027C341205AB}" type="presParOf" srcId="{1C087AA1-3B83-4800-A7F6-3C02BE4B2F05}" destId="{28689FBB-C82D-4DAB-AB9D-31EBDF881743}" srcOrd="0" destOrd="0" presId="urn:microsoft.com/office/officeart/2005/8/layout/orgChart1"/>
-    <dgm:cxn modelId="{59FD5E6A-2C24-4987-9F6E-E5A9CBB8A187}" type="presParOf" srcId="{1C087AA1-3B83-4800-A7F6-3C02BE4B2F05}" destId="{1A9E0477-7566-4669-A003-C289ABEA5BBB}" srcOrd="1" destOrd="0" presId="urn:microsoft.com/office/officeart/2005/8/layout/orgChart1"/>
-    <dgm:cxn modelId="{B10DC37A-01B1-41B4-9BF3-EC4E87C5AFD8}" type="presParOf" srcId="{1A9E0477-7566-4669-A003-C289ABEA5BBB}" destId="{5A00759F-4E8B-4DEC-8EE8-AE8085BB7D23}" srcOrd="0" destOrd="0" presId="urn:microsoft.com/office/officeart/2005/8/layout/orgChart1"/>
-    <dgm:cxn modelId="{AC6E6E21-1F51-4E2B-A9E1-EC814A29E4FC}" type="presParOf" srcId="{5A00759F-4E8B-4DEC-8EE8-AE8085BB7D23}" destId="{4A66DF1B-F55F-4AD0-8D0F-36626AABE6BF}" srcOrd="0" destOrd="0" presId="urn:microsoft.com/office/officeart/2005/8/layout/orgChart1"/>
-    <dgm:cxn modelId="{3C1DB988-3B84-4682-A6EA-D581C6564B93}" type="presParOf" srcId="{5A00759F-4E8B-4DEC-8EE8-AE8085BB7D23}" destId="{CC96458C-51D9-49B8-B87B-FA115382EA46}" srcOrd="1" destOrd="0" presId="urn:microsoft.com/office/officeart/2005/8/layout/orgChart1"/>
-    <dgm:cxn modelId="{613CED55-0336-4949-8794-FABABE8B5E95}" type="presParOf" srcId="{1A9E0477-7566-4669-A003-C289ABEA5BBB}" destId="{1B06CB22-9393-4570-90BA-941F281B65A6}" srcOrd="1" destOrd="0" presId="urn:microsoft.com/office/officeart/2005/8/layout/orgChart1"/>
-    <dgm:cxn modelId="{D94F1CF3-3B76-4FB3-BF6E-F6FEBDEA6F2E}" type="presParOf" srcId="{1B06CB22-9393-4570-90BA-941F281B65A6}" destId="{353812D2-1419-4D41-B587-35AD4C4A4A84}" srcOrd="0" destOrd="0" presId="urn:microsoft.com/office/officeart/2005/8/layout/orgChart1"/>
-    <dgm:cxn modelId="{15E80577-8BA6-47FE-B24C-4FC90AD4CB78}" type="presParOf" srcId="{1B06CB22-9393-4570-90BA-941F281B65A6}" destId="{255C5C55-876C-4DA3-9196-9378F54F7A66}" srcOrd="1" destOrd="0" presId="urn:microsoft.com/office/officeart/2005/8/layout/orgChart1"/>
-    <dgm:cxn modelId="{662FC077-3635-4C01-AF96-F19A1205E976}" type="presParOf" srcId="{255C5C55-876C-4DA3-9196-9378F54F7A66}" destId="{301E47CB-2FDF-4C7F-9E36-0CFCFF404D76}" srcOrd="0" destOrd="0" presId="urn:microsoft.com/office/officeart/2005/8/layout/orgChart1"/>
-    <dgm:cxn modelId="{DDD57695-B98B-488E-85FB-CCE8050F8A36}" type="presParOf" srcId="{301E47CB-2FDF-4C7F-9E36-0CFCFF404D76}" destId="{F169F32D-625D-4BB4-85CE-A0A9E62420E9}" srcOrd="0" destOrd="0" presId="urn:microsoft.com/office/officeart/2005/8/layout/orgChart1"/>
-    <dgm:cxn modelId="{C8A315B7-0671-4C3A-84DD-5F8C32E29E22}" type="presParOf" srcId="{301E47CB-2FDF-4C7F-9E36-0CFCFF404D76}" destId="{3204D064-8547-4D21-8CFD-6657F83207D9}" srcOrd="1" destOrd="0" presId="urn:microsoft.com/office/officeart/2005/8/layout/orgChart1"/>
-    <dgm:cxn modelId="{D36FD8DE-C158-4FF4-8742-7A0E0D68EC29}" type="presParOf" srcId="{255C5C55-876C-4DA3-9196-9378F54F7A66}" destId="{AB0F04E6-1DFA-44B1-927A-6848117305F2}" srcOrd="1" destOrd="0" presId="urn:microsoft.com/office/officeart/2005/8/layout/orgChart1"/>
-    <dgm:cxn modelId="{2DAED438-03FF-4A9B-B2AF-03854261765F}" type="presParOf" srcId="{255C5C55-876C-4DA3-9196-9378F54F7A66}" destId="{180CFCDF-D1A1-4D0E-8573-62042A050BD4}" srcOrd="2" destOrd="0" presId="urn:microsoft.com/office/officeart/2005/8/layout/orgChart1"/>
-    <dgm:cxn modelId="{BCFAAB3C-30CF-4BA7-9CDE-7886664F251D}" type="presParOf" srcId="{1A9E0477-7566-4669-A003-C289ABEA5BBB}" destId="{CF4101B0-8298-4907-97EA-2A59DA47D837}" srcOrd="2" destOrd="0" presId="urn:microsoft.com/office/officeart/2005/8/layout/orgChart1"/>
-    <dgm:cxn modelId="{FE195830-CA21-413F-B4C2-F5C6156CAC07}" type="presParOf" srcId="{1C087AA1-3B83-4800-A7F6-3C02BE4B2F05}" destId="{97590750-E037-4E8C-9542-50E5122B3593}" srcOrd="2" destOrd="0" presId="urn:microsoft.com/office/officeart/2005/8/layout/orgChart1"/>
-    <dgm:cxn modelId="{2AD894B3-1E1D-42DF-8151-15DBED3813AE}" type="presParOf" srcId="{1C087AA1-3B83-4800-A7F6-3C02BE4B2F05}" destId="{C658AA31-46EC-4FAF-A9F3-F3344AE71E4D}" srcOrd="3" destOrd="0" presId="urn:microsoft.com/office/officeart/2005/8/layout/orgChart1"/>
-    <dgm:cxn modelId="{B8A8F3F2-E41C-46F0-BAC6-1EFC7D68F8D5}" type="presParOf" srcId="{C658AA31-46EC-4FAF-A9F3-F3344AE71E4D}" destId="{7B1554EE-7561-4401-BD63-431BF7C3AC2D}" srcOrd="0" destOrd="0" presId="urn:microsoft.com/office/officeart/2005/8/layout/orgChart1"/>
-    <dgm:cxn modelId="{180CB79F-ADEF-452B-9BFE-771AEA64E29F}" type="presParOf" srcId="{7B1554EE-7561-4401-BD63-431BF7C3AC2D}" destId="{A6BB1AB4-4BBA-457B-9AB6-3420A67E9740}" srcOrd="0" destOrd="0" presId="urn:microsoft.com/office/officeart/2005/8/layout/orgChart1"/>
-    <dgm:cxn modelId="{F4208FE2-1D42-4E5E-99EE-9244C5D4EFF7}" type="presParOf" srcId="{7B1554EE-7561-4401-BD63-431BF7C3AC2D}" destId="{AF64AA83-CEAF-4983-954C-30B5E5FF3EA1}" srcOrd="1" destOrd="0" presId="urn:microsoft.com/office/officeart/2005/8/layout/orgChart1"/>
-    <dgm:cxn modelId="{F248B734-C58B-499E-88DD-FF44CB08F9DE}" type="presParOf" srcId="{C658AA31-46EC-4FAF-A9F3-F3344AE71E4D}" destId="{11CFF790-33EB-478B-8EDE-F6882B25460B}" srcOrd="1" destOrd="0" presId="urn:microsoft.com/office/officeart/2005/8/layout/orgChart1"/>
-    <dgm:cxn modelId="{F535731F-833B-49E6-8348-9751C68DFDCA}" type="presParOf" srcId="{11CFF790-33EB-478B-8EDE-F6882B25460B}" destId="{45E95335-FCFA-4304-9DBE-10ABBC6A6D4B}" srcOrd="0" destOrd="0" presId="urn:microsoft.com/office/officeart/2005/8/layout/orgChart1"/>
-    <dgm:cxn modelId="{B6544F54-9082-4D74-BF3A-FE0B7C2EBE24}" type="presParOf" srcId="{11CFF790-33EB-478B-8EDE-F6882B25460B}" destId="{9BA3318A-E668-482A-A6EC-9FD416848E96}" srcOrd="1" destOrd="0" presId="urn:microsoft.com/office/officeart/2005/8/layout/orgChart1"/>
-    <dgm:cxn modelId="{B694990D-C7DB-4A58-A20A-45EEC7F630DC}" type="presParOf" srcId="{9BA3318A-E668-482A-A6EC-9FD416848E96}" destId="{7BC336D5-312F-4C9C-8B25-61E56157C3E8}" srcOrd="0" destOrd="0" presId="urn:microsoft.com/office/officeart/2005/8/layout/orgChart1"/>
-    <dgm:cxn modelId="{57D73678-115A-4B6B-A0A9-A0EB31B7AF7B}" type="presParOf" srcId="{7BC336D5-312F-4C9C-8B25-61E56157C3E8}" destId="{6FB4C05E-491C-4BBB-9819-74FDD7DCC96A}" srcOrd="0" destOrd="0" presId="urn:microsoft.com/office/officeart/2005/8/layout/orgChart1"/>
-    <dgm:cxn modelId="{4D93700F-0976-4F1D-9938-723F4B4E1896}" type="presParOf" srcId="{7BC336D5-312F-4C9C-8B25-61E56157C3E8}" destId="{4B6921FC-6D6B-4907-B9C8-80B45880DD62}" srcOrd="1" destOrd="0" presId="urn:microsoft.com/office/officeart/2005/8/layout/orgChart1"/>
-    <dgm:cxn modelId="{6E63C558-A420-438A-8CE4-3B6EDC24BACF}" type="presParOf" srcId="{9BA3318A-E668-482A-A6EC-9FD416848E96}" destId="{F59BE42D-F12F-4DCA-9F58-0D903B251374}" srcOrd="1" destOrd="0" presId="urn:microsoft.com/office/officeart/2005/8/layout/orgChart1"/>
-    <dgm:cxn modelId="{91612267-14B0-4F78-8510-FC3BC23F546B}" type="presParOf" srcId="{9BA3318A-E668-482A-A6EC-9FD416848E96}" destId="{0EE40475-D193-446A-844E-7D74483D9B16}" srcOrd="2" destOrd="0" presId="urn:microsoft.com/office/officeart/2005/8/layout/orgChart1"/>
-    <dgm:cxn modelId="{2E624612-D3B0-43A8-8F81-B4E8BC8DAA9E}" type="presParOf" srcId="{C658AA31-46EC-4FAF-A9F3-F3344AE71E4D}" destId="{F8B2C183-0F30-4744-A908-CDA96BBAC853}" srcOrd="2" destOrd="0" presId="urn:microsoft.com/office/officeart/2005/8/layout/orgChart1"/>
-    <dgm:cxn modelId="{848718AA-3D39-459C-8182-C0CECD370F6C}" type="presParOf" srcId="{1C087AA1-3B83-4800-A7F6-3C02BE4B2F05}" destId="{A0863C7B-4BB2-44AC-AA37-C12C0385ED4A}" srcOrd="4" destOrd="0" presId="urn:microsoft.com/office/officeart/2005/8/layout/orgChart1"/>
-    <dgm:cxn modelId="{6FB98EF3-0B27-4732-A981-CC88977551A1}" type="presParOf" srcId="{1C087AA1-3B83-4800-A7F6-3C02BE4B2F05}" destId="{E28EE69C-58E6-4923-BEA9-C88627A16777}" srcOrd="5" destOrd="0" presId="urn:microsoft.com/office/officeart/2005/8/layout/orgChart1"/>
-    <dgm:cxn modelId="{1D668B47-7903-43D4-85BA-11E83841934B}" type="presParOf" srcId="{E28EE69C-58E6-4923-BEA9-C88627A16777}" destId="{33F0C689-4F4C-450A-93BD-77203E95D77F}" srcOrd="0" destOrd="0" presId="urn:microsoft.com/office/officeart/2005/8/layout/orgChart1"/>
-    <dgm:cxn modelId="{846C327F-2D82-492F-B2E3-6B07897B4683}" type="presParOf" srcId="{33F0C689-4F4C-450A-93BD-77203E95D77F}" destId="{B5A5E736-E38B-48B7-9AEE-7FC4C829EBB9}" srcOrd="0" destOrd="0" presId="urn:microsoft.com/office/officeart/2005/8/layout/orgChart1"/>
-    <dgm:cxn modelId="{0A81577B-1F19-4733-ADDF-5ED7733AC4CF}" type="presParOf" srcId="{33F0C689-4F4C-450A-93BD-77203E95D77F}" destId="{EBE3AFCD-3B63-4806-8B98-7296077888C2}" srcOrd="1" destOrd="0" presId="urn:microsoft.com/office/officeart/2005/8/layout/orgChart1"/>
-    <dgm:cxn modelId="{4FE5584B-E549-4067-B742-6B388891EEBE}" type="presParOf" srcId="{E28EE69C-58E6-4923-BEA9-C88627A16777}" destId="{D73FE260-396D-4EC4-A7DF-2E34CB8A7185}" srcOrd="1" destOrd="0" presId="urn:microsoft.com/office/officeart/2005/8/layout/orgChart1"/>
-    <dgm:cxn modelId="{E3D6ADB0-B970-4C7D-810F-BC00093A54C9}" type="presParOf" srcId="{D73FE260-396D-4EC4-A7DF-2E34CB8A7185}" destId="{2FFD4335-7C78-481E-9854-940DFB5389A4}" srcOrd="0" destOrd="0" presId="urn:microsoft.com/office/officeart/2005/8/layout/orgChart1"/>
-    <dgm:cxn modelId="{709782EB-83A3-4341-AA09-DE0E2A72F6A3}" type="presParOf" srcId="{D73FE260-396D-4EC4-A7DF-2E34CB8A7185}" destId="{60963CFA-7674-494E-8850-7AA736D053AA}" srcOrd="1" destOrd="0" presId="urn:microsoft.com/office/officeart/2005/8/layout/orgChart1"/>
-    <dgm:cxn modelId="{149E9E58-54C2-4E40-A5A0-BE918C37B3A7}" type="presParOf" srcId="{60963CFA-7674-494E-8850-7AA736D053AA}" destId="{8A10AF78-6476-4EC4-8161-833721A6CF46}" srcOrd="0" destOrd="0" presId="urn:microsoft.com/office/officeart/2005/8/layout/orgChart1"/>
-    <dgm:cxn modelId="{EC739BC3-AD45-46D9-80A4-E03D66D12D2A}" type="presParOf" srcId="{8A10AF78-6476-4EC4-8161-833721A6CF46}" destId="{394132D6-3C40-47AB-AC47-B7FB751EE141}" srcOrd="0" destOrd="0" presId="urn:microsoft.com/office/officeart/2005/8/layout/orgChart1"/>
-    <dgm:cxn modelId="{BC8C4F4C-A0EF-4F55-A005-686140F9011D}" type="presParOf" srcId="{8A10AF78-6476-4EC4-8161-833721A6CF46}" destId="{05A7A7A0-DBE2-470D-98E0-398B663955AB}" srcOrd="1" destOrd="0" presId="urn:microsoft.com/office/officeart/2005/8/layout/orgChart1"/>
-    <dgm:cxn modelId="{CC77AEB5-81A0-4EAA-88CE-7E476A6B7856}" type="presParOf" srcId="{60963CFA-7674-494E-8850-7AA736D053AA}" destId="{C1AC3303-5B99-4A5D-83CA-4D16FFBB1B0A}" srcOrd="1" destOrd="0" presId="urn:microsoft.com/office/officeart/2005/8/layout/orgChart1"/>
-    <dgm:cxn modelId="{F0362EE3-E2FE-4612-8F1B-0DF20005EB58}" type="presParOf" srcId="{60963CFA-7674-494E-8850-7AA736D053AA}" destId="{127571F9-531C-4B19-85EC-34318C674676}" srcOrd="2" destOrd="0" presId="urn:microsoft.com/office/officeart/2005/8/layout/orgChart1"/>
-    <dgm:cxn modelId="{1BEDF470-3E2C-4A98-BC0B-82B15FB4FE6E}" type="presParOf" srcId="{E28EE69C-58E6-4923-BEA9-C88627A16777}" destId="{E752142F-5F8F-4BB4-B006-5CEB09950B87}" srcOrd="2" destOrd="0" presId="urn:microsoft.com/office/officeart/2005/8/layout/orgChart1"/>
-    <dgm:cxn modelId="{C2D40288-7793-4F11-AEF0-8C5D89C04A5A}" type="presParOf" srcId="{1C087AA1-3B83-4800-A7F6-3C02BE4B2F05}" destId="{67BAB97D-5C62-4A73-B387-3CFF8C02E560}" srcOrd="6" destOrd="0" presId="urn:microsoft.com/office/officeart/2005/8/layout/orgChart1"/>
-    <dgm:cxn modelId="{C0F2493D-16D4-43DA-A249-65FDB49F68DB}" type="presParOf" srcId="{1C087AA1-3B83-4800-A7F6-3C02BE4B2F05}" destId="{576CFA83-6064-4441-8E37-2E230ABC8D11}" srcOrd="7" destOrd="0" presId="urn:microsoft.com/office/officeart/2005/8/layout/orgChart1"/>
-    <dgm:cxn modelId="{3093C18C-2D06-4877-B2B1-FC3C5E10A6E0}" type="presParOf" srcId="{576CFA83-6064-4441-8E37-2E230ABC8D11}" destId="{BA2D7EF4-635A-4403-8CCD-52E74EC158F4}" srcOrd="0" destOrd="0" presId="urn:microsoft.com/office/officeart/2005/8/layout/orgChart1"/>
-    <dgm:cxn modelId="{71C8A370-2D34-41DA-9329-FD9F0E7FC113}" type="presParOf" srcId="{BA2D7EF4-635A-4403-8CCD-52E74EC158F4}" destId="{C1CE3E84-C7ED-41F3-A239-FCF504914D18}" srcOrd="0" destOrd="0" presId="urn:microsoft.com/office/officeart/2005/8/layout/orgChart1"/>
-    <dgm:cxn modelId="{203BBF99-4EE1-48F7-AC38-4F2AE01228B9}" type="presParOf" srcId="{BA2D7EF4-635A-4403-8CCD-52E74EC158F4}" destId="{3E18AC35-8EB1-4869-8075-C2E7A6A8C8C9}" srcOrd="1" destOrd="0" presId="urn:microsoft.com/office/officeart/2005/8/layout/orgChart1"/>
-    <dgm:cxn modelId="{59784629-2F68-47F6-8909-E737F1151D8F}" type="presParOf" srcId="{576CFA83-6064-4441-8E37-2E230ABC8D11}" destId="{9D5009DF-832E-4FE1-9D27-F74C8CA93AE2}" srcOrd="1" destOrd="0" presId="urn:microsoft.com/office/officeart/2005/8/layout/orgChart1"/>
-    <dgm:cxn modelId="{42C48835-350B-4F12-A597-AC63E0886395}" type="presParOf" srcId="{9D5009DF-832E-4FE1-9D27-F74C8CA93AE2}" destId="{4C0DA25A-7912-44F4-9C83-438F1759ADB8}" srcOrd="0" destOrd="0" presId="urn:microsoft.com/office/officeart/2005/8/layout/orgChart1"/>
-    <dgm:cxn modelId="{B02BEE43-B152-4FCC-ABE5-2F06DF6A1B96}" type="presParOf" srcId="{9D5009DF-832E-4FE1-9D27-F74C8CA93AE2}" destId="{F42557B7-8C82-42B5-B64D-D6B143057930}" srcOrd="1" destOrd="0" presId="urn:microsoft.com/office/officeart/2005/8/layout/orgChart1"/>
-    <dgm:cxn modelId="{85AA1368-CAE5-4D86-B8F4-03496675A3D7}" type="presParOf" srcId="{F42557B7-8C82-42B5-B64D-D6B143057930}" destId="{D60F89AC-4C3A-4BB9-AC83-13080F5B0C81}" srcOrd="0" destOrd="0" presId="urn:microsoft.com/office/officeart/2005/8/layout/orgChart1"/>
-    <dgm:cxn modelId="{1A883569-4649-4541-9B9A-16C838D31BAF}" type="presParOf" srcId="{D60F89AC-4C3A-4BB9-AC83-13080F5B0C81}" destId="{D8D31DE3-D877-497A-B6EC-03DB6098F416}" srcOrd="0" destOrd="0" presId="urn:microsoft.com/office/officeart/2005/8/layout/orgChart1"/>
-    <dgm:cxn modelId="{9973C823-4C8D-4E0B-A307-A311EEAFB430}" type="presParOf" srcId="{D60F89AC-4C3A-4BB9-AC83-13080F5B0C81}" destId="{7428B1FD-EB3B-4192-B267-63D9ED05CABD}" srcOrd="1" destOrd="0" presId="urn:microsoft.com/office/officeart/2005/8/layout/orgChart1"/>
-    <dgm:cxn modelId="{C6FDE355-F5F7-4090-BCB1-637D35B417BB}" type="presParOf" srcId="{F42557B7-8C82-42B5-B64D-D6B143057930}" destId="{2AD76BB3-0830-4C48-98E7-6A11BED84862}" srcOrd="1" destOrd="0" presId="urn:microsoft.com/office/officeart/2005/8/layout/orgChart1"/>
-    <dgm:cxn modelId="{3DA6B44D-5D82-48C9-8925-815D341BD577}" type="presParOf" srcId="{F42557B7-8C82-42B5-B64D-D6B143057930}" destId="{B50043FD-D041-45EE-A12B-538F365C4E36}" srcOrd="2" destOrd="0" presId="urn:microsoft.com/office/officeart/2005/8/layout/orgChart1"/>
-    <dgm:cxn modelId="{E5AAAF58-A995-4136-A621-978A9EF0E73A}" type="presParOf" srcId="{576CFA83-6064-4441-8E37-2E230ABC8D11}" destId="{5E34B04D-8AF4-45B4-9F3E-718CD2A0CB41}" srcOrd="2" destOrd="0" presId="urn:microsoft.com/office/officeart/2005/8/layout/orgChart1"/>
-    <dgm:cxn modelId="{11A544E9-F118-4FAC-B580-147D384872FF}" type="presParOf" srcId="{ABD037DF-2A63-4366-AE1D-DFDB98740419}" destId="{24B7EA36-C92A-4A7B-9513-F418311F0211}" srcOrd="2" destOrd="0" presId="urn:microsoft.com/office/officeart/2005/8/layout/orgChart1"/>
+    <dgm:cxn modelId="{8F6A1952-8C10-4043-8D83-0AEABE62A188}" type="presParOf" srcId="{27A7BF26-1958-4FD8-8B2E-ACE22C3AB8A1}" destId="{ABD037DF-2A63-4366-AE1D-DFDB98740419}" srcOrd="0" destOrd="0" presId="urn:microsoft.com/office/officeart/2005/8/layout/orgChart1"/>
+    <dgm:cxn modelId="{D8C8892B-BA81-440F-827D-E275BD9123F0}" type="presParOf" srcId="{ABD037DF-2A63-4366-AE1D-DFDB98740419}" destId="{4B74DE8E-1368-4579-AF9B-4E62F9F7D1E9}" srcOrd="0" destOrd="0" presId="urn:microsoft.com/office/officeart/2005/8/layout/orgChart1"/>
+    <dgm:cxn modelId="{B296D1AE-FE02-40DF-9191-9C1667704818}" type="presParOf" srcId="{4B74DE8E-1368-4579-AF9B-4E62F9F7D1E9}" destId="{C3F4F5C8-9CC2-4F92-82FF-585FFE7AD504}" srcOrd="0" destOrd="0" presId="urn:microsoft.com/office/officeart/2005/8/layout/orgChart1"/>
+    <dgm:cxn modelId="{910EF709-5193-450C-98A2-534DF1F84FE7}" type="presParOf" srcId="{4B74DE8E-1368-4579-AF9B-4E62F9F7D1E9}" destId="{933FBF04-26A0-4467-B834-B3F349FDEE19}" srcOrd="1" destOrd="0" presId="urn:microsoft.com/office/officeart/2005/8/layout/orgChart1"/>
+    <dgm:cxn modelId="{EFE27F3F-FEA7-42F1-9A8B-F8ADC8413E68}" type="presParOf" srcId="{ABD037DF-2A63-4366-AE1D-DFDB98740419}" destId="{1C087AA1-3B83-4800-A7F6-3C02BE4B2F05}" srcOrd="1" destOrd="0" presId="urn:microsoft.com/office/officeart/2005/8/layout/orgChart1"/>
+    <dgm:cxn modelId="{D533B4BB-7EB8-4B06-ADA2-22303D1B29AC}" type="presParOf" srcId="{1C087AA1-3B83-4800-A7F6-3C02BE4B2F05}" destId="{28689FBB-C82D-4DAB-AB9D-31EBDF881743}" srcOrd="0" destOrd="0" presId="urn:microsoft.com/office/officeart/2005/8/layout/orgChart1"/>
+    <dgm:cxn modelId="{819F9910-97C6-4366-B0C8-14D9F56C6DDD}" type="presParOf" srcId="{1C087AA1-3B83-4800-A7F6-3C02BE4B2F05}" destId="{1A9E0477-7566-4669-A003-C289ABEA5BBB}" srcOrd="1" destOrd="0" presId="urn:microsoft.com/office/officeart/2005/8/layout/orgChart1"/>
+    <dgm:cxn modelId="{C1DBFDEA-247C-4215-B55B-991672DE1A45}" type="presParOf" srcId="{1A9E0477-7566-4669-A003-C289ABEA5BBB}" destId="{5A00759F-4E8B-4DEC-8EE8-AE8085BB7D23}" srcOrd="0" destOrd="0" presId="urn:microsoft.com/office/officeart/2005/8/layout/orgChart1"/>
+    <dgm:cxn modelId="{903B870B-13EF-4D07-BAC1-5CA3B626781D}" type="presParOf" srcId="{5A00759F-4E8B-4DEC-8EE8-AE8085BB7D23}" destId="{4A66DF1B-F55F-4AD0-8D0F-36626AABE6BF}" srcOrd="0" destOrd="0" presId="urn:microsoft.com/office/officeart/2005/8/layout/orgChart1"/>
+    <dgm:cxn modelId="{53E055D4-5A41-4F97-BC1F-4B2664D0228A}" type="presParOf" srcId="{5A00759F-4E8B-4DEC-8EE8-AE8085BB7D23}" destId="{CC96458C-51D9-49B8-B87B-FA115382EA46}" srcOrd="1" destOrd="0" presId="urn:microsoft.com/office/officeart/2005/8/layout/orgChart1"/>
+    <dgm:cxn modelId="{B21C30E0-DCB0-45F5-A250-4BF348E23609}" type="presParOf" srcId="{1A9E0477-7566-4669-A003-C289ABEA5BBB}" destId="{1B06CB22-9393-4570-90BA-941F281B65A6}" srcOrd="1" destOrd="0" presId="urn:microsoft.com/office/officeart/2005/8/layout/orgChart1"/>
+    <dgm:cxn modelId="{4B27934A-5F31-45EE-A34D-F79EA9BE42F8}" type="presParOf" srcId="{1B06CB22-9393-4570-90BA-941F281B65A6}" destId="{353812D2-1419-4D41-B587-35AD4C4A4A84}" srcOrd="0" destOrd="0" presId="urn:microsoft.com/office/officeart/2005/8/layout/orgChart1"/>
+    <dgm:cxn modelId="{33832B05-4747-4B18-A960-CCBDCB46FBDE}" type="presParOf" srcId="{1B06CB22-9393-4570-90BA-941F281B65A6}" destId="{255C5C55-876C-4DA3-9196-9378F54F7A66}" srcOrd="1" destOrd="0" presId="urn:microsoft.com/office/officeart/2005/8/layout/orgChart1"/>
+    <dgm:cxn modelId="{D9B8FF07-886E-4A1A-8C14-3B86EFF99CD3}" type="presParOf" srcId="{255C5C55-876C-4DA3-9196-9378F54F7A66}" destId="{301E47CB-2FDF-4C7F-9E36-0CFCFF404D76}" srcOrd="0" destOrd="0" presId="urn:microsoft.com/office/officeart/2005/8/layout/orgChart1"/>
+    <dgm:cxn modelId="{460F9728-9DD6-4F45-9BAC-4DAD25BBE1EE}" type="presParOf" srcId="{301E47CB-2FDF-4C7F-9E36-0CFCFF404D76}" destId="{F169F32D-625D-4BB4-85CE-A0A9E62420E9}" srcOrd="0" destOrd="0" presId="urn:microsoft.com/office/officeart/2005/8/layout/orgChart1"/>
+    <dgm:cxn modelId="{EB9D1A70-29AC-44C9-BFC3-1D80E3E6C18B}" type="presParOf" srcId="{301E47CB-2FDF-4C7F-9E36-0CFCFF404D76}" destId="{3204D064-8547-4D21-8CFD-6657F83207D9}" srcOrd="1" destOrd="0" presId="urn:microsoft.com/office/officeart/2005/8/layout/orgChart1"/>
+    <dgm:cxn modelId="{A4BED6E2-7890-4C27-B419-0413C485EB53}" type="presParOf" srcId="{255C5C55-876C-4DA3-9196-9378F54F7A66}" destId="{AB0F04E6-1DFA-44B1-927A-6848117305F2}" srcOrd="1" destOrd="0" presId="urn:microsoft.com/office/officeart/2005/8/layout/orgChart1"/>
+    <dgm:cxn modelId="{2EAB8E1F-C6A3-456D-948C-34FE3D9500A7}" type="presParOf" srcId="{255C5C55-876C-4DA3-9196-9378F54F7A66}" destId="{180CFCDF-D1A1-4D0E-8573-62042A050BD4}" srcOrd="2" destOrd="0" presId="urn:microsoft.com/office/officeart/2005/8/layout/orgChart1"/>
+    <dgm:cxn modelId="{B75668D7-853D-47BE-9DD9-471C721C8960}" type="presParOf" srcId="{1A9E0477-7566-4669-A003-C289ABEA5BBB}" destId="{CF4101B0-8298-4907-97EA-2A59DA47D837}" srcOrd="2" destOrd="0" presId="urn:microsoft.com/office/officeart/2005/8/layout/orgChart1"/>
+    <dgm:cxn modelId="{3A81CF48-0969-4F9E-A88D-BB9EA15AD7E9}" type="presParOf" srcId="{1C087AA1-3B83-4800-A7F6-3C02BE4B2F05}" destId="{97590750-E037-4E8C-9542-50E5122B3593}" srcOrd="2" destOrd="0" presId="urn:microsoft.com/office/officeart/2005/8/layout/orgChart1"/>
+    <dgm:cxn modelId="{27190565-2377-438E-8CFC-F0680E714927}" type="presParOf" srcId="{1C087AA1-3B83-4800-A7F6-3C02BE4B2F05}" destId="{C658AA31-46EC-4FAF-A9F3-F3344AE71E4D}" srcOrd="3" destOrd="0" presId="urn:microsoft.com/office/officeart/2005/8/layout/orgChart1"/>
+    <dgm:cxn modelId="{9B08A4F1-2603-46BF-AA3B-36E1656ACC9B}" type="presParOf" srcId="{C658AA31-46EC-4FAF-A9F3-F3344AE71E4D}" destId="{7B1554EE-7561-4401-BD63-431BF7C3AC2D}" srcOrd="0" destOrd="0" presId="urn:microsoft.com/office/officeart/2005/8/layout/orgChart1"/>
+    <dgm:cxn modelId="{17AF7D9F-31B8-4F8C-86A1-E17DF3B621FF}" type="presParOf" srcId="{7B1554EE-7561-4401-BD63-431BF7C3AC2D}" destId="{A6BB1AB4-4BBA-457B-9AB6-3420A67E9740}" srcOrd="0" destOrd="0" presId="urn:microsoft.com/office/officeart/2005/8/layout/orgChart1"/>
+    <dgm:cxn modelId="{6C9AE1F8-26FC-4E42-A428-4814FA6D950B}" type="presParOf" srcId="{7B1554EE-7561-4401-BD63-431BF7C3AC2D}" destId="{AF64AA83-CEAF-4983-954C-30B5E5FF3EA1}" srcOrd="1" destOrd="0" presId="urn:microsoft.com/office/officeart/2005/8/layout/orgChart1"/>
+    <dgm:cxn modelId="{9A3C9B57-07A8-4DA0-8C43-42C0310A81BB}" type="presParOf" srcId="{C658AA31-46EC-4FAF-A9F3-F3344AE71E4D}" destId="{11CFF790-33EB-478B-8EDE-F6882B25460B}" srcOrd="1" destOrd="0" presId="urn:microsoft.com/office/officeart/2005/8/layout/orgChart1"/>
+    <dgm:cxn modelId="{AC1FD63E-7B01-46BD-947C-A148539C13C3}" type="presParOf" srcId="{11CFF790-33EB-478B-8EDE-F6882B25460B}" destId="{45E95335-FCFA-4304-9DBE-10ABBC6A6D4B}" srcOrd="0" destOrd="0" presId="urn:microsoft.com/office/officeart/2005/8/layout/orgChart1"/>
+    <dgm:cxn modelId="{514005AD-24AC-4919-B839-52B295102205}" type="presParOf" srcId="{11CFF790-33EB-478B-8EDE-F6882B25460B}" destId="{9BA3318A-E668-482A-A6EC-9FD416848E96}" srcOrd="1" destOrd="0" presId="urn:microsoft.com/office/officeart/2005/8/layout/orgChart1"/>
+    <dgm:cxn modelId="{6FE11BD0-D451-4796-BA7B-4225EC50EC24}" type="presParOf" srcId="{9BA3318A-E668-482A-A6EC-9FD416848E96}" destId="{7BC336D5-312F-4C9C-8B25-61E56157C3E8}" srcOrd="0" destOrd="0" presId="urn:microsoft.com/office/officeart/2005/8/layout/orgChart1"/>
+    <dgm:cxn modelId="{160F1FDC-2397-4204-BF7A-83152E689F67}" type="presParOf" srcId="{7BC336D5-312F-4C9C-8B25-61E56157C3E8}" destId="{6FB4C05E-491C-4BBB-9819-74FDD7DCC96A}" srcOrd="0" destOrd="0" presId="urn:microsoft.com/office/officeart/2005/8/layout/orgChart1"/>
+    <dgm:cxn modelId="{FCD5CF7F-2000-41F3-97D8-5A690B6F58C3}" type="presParOf" srcId="{7BC336D5-312F-4C9C-8B25-61E56157C3E8}" destId="{4B6921FC-6D6B-4907-B9C8-80B45880DD62}" srcOrd="1" destOrd="0" presId="urn:microsoft.com/office/officeart/2005/8/layout/orgChart1"/>
+    <dgm:cxn modelId="{023F660D-9481-452D-93AC-E5CBDCE3BBBD}" type="presParOf" srcId="{9BA3318A-E668-482A-A6EC-9FD416848E96}" destId="{F59BE42D-F12F-4DCA-9F58-0D903B251374}" srcOrd="1" destOrd="0" presId="urn:microsoft.com/office/officeart/2005/8/layout/orgChart1"/>
+    <dgm:cxn modelId="{DF1DC557-F488-45CF-90EC-995AD3C1E31D}" type="presParOf" srcId="{9BA3318A-E668-482A-A6EC-9FD416848E96}" destId="{0EE40475-D193-446A-844E-7D74483D9B16}" srcOrd="2" destOrd="0" presId="urn:microsoft.com/office/officeart/2005/8/layout/orgChart1"/>
+    <dgm:cxn modelId="{669AB604-2D4B-4CF5-A621-983371F9B809}" type="presParOf" srcId="{C658AA31-46EC-4FAF-A9F3-F3344AE71E4D}" destId="{F8B2C183-0F30-4744-A908-CDA96BBAC853}" srcOrd="2" destOrd="0" presId="urn:microsoft.com/office/officeart/2005/8/layout/orgChart1"/>
+    <dgm:cxn modelId="{4ABD2334-FC54-4636-98AE-56F1AC02B388}" type="presParOf" srcId="{1C087AA1-3B83-4800-A7F6-3C02BE4B2F05}" destId="{A0863C7B-4BB2-44AC-AA37-C12C0385ED4A}" srcOrd="4" destOrd="0" presId="urn:microsoft.com/office/officeart/2005/8/layout/orgChart1"/>
+    <dgm:cxn modelId="{F9D41BE6-4F43-4543-9839-2600E29D86AE}" type="presParOf" srcId="{1C087AA1-3B83-4800-A7F6-3C02BE4B2F05}" destId="{E28EE69C-58E6-4923-BEA9-C88627A16777}" srcOrd="5" destOrd="0" presId="urn:microsoft.com/office/officeart/2005/8/layout/orgChart1"/>
+    <dgm:cxn modelId="{1F519AB0-6F10-4306-8E10-C59BB470FF3A}" type="presParOf" srcId="{E28EE69C-58E6-4923-BEA9-C88627A16777}" destId="{33F0C689-4F4C-450A-93BD-77203E95D77F}" srcOrd="0" destOrd="0" presId="urn:microsoft.com/office/officeart/2005/8/layout/orgChart1"/>
+    <dgm:cxn modelId="{53887242-0A54-46EB-ACEA-6752943ADEC2}" type="presParOf" srcId="{33F0C689-4F4C-450A-93BD-77203E95D77F}" destId="{B5A5E736-E38B-48B7-9AEE-7FC4C829EBB9}" srcOrd="0" destOrd="0" presId="urn:microsoft.com/office/officeart/2005/8/layout/orgChart1"/>
+    <dgm:cxn modelId="{644D3EA0-FCFF-42EA-A21E-ECD8A39C90EA}" type="presParOf" srcId="{33F0C689-4F4C-450A-93BD-77203E95D77F}" destId="{EBE3AFCD-3B63-4806-8B98-7296077888C2}" srcOrd="1" destOrd="0" presId="urn:microsoft.com/office/officeart/2005/8/layout/orgChart1"/>
+    <dgm:cxn modelId="{649069ED-51B8-4D04-B3DE-DD23B46C7322}" type="presParOf" srcId="{E28EE69C-58E6-4923-BEA9-C88627A16777}" destId="{D73FE260-396D-4EC4-A7DF-2E34CB8A7185}" srcOrd="1" destOrd="0" presId="urn:microsoft.com/office/officeart/2005/8/layout/orgChart1"/>
+    <dgm:cxn modelId="{AC67B273-7514-4C8E-B60B-8C75B887B7F5}" type="presParOf" srcId="{D73FE260-396D-4EC4-A7DF-2E34CB8A7185}" destId="{2FFD4335-7C78-481E-9854-940DFB5389A4}" srcOrd="0" destOrd="0" presId="urn:microsoft.com/office/officeart/2005/8/layout/orgChart1"/>
+    <dgm:cxn modelId="{DC0EA7BC-631E-4D99-BD7D-08B49D94B3AE}" type="presParOf" srcId="{D73FE260-396D-4EC4-A7DF-2E34CB8A7185}" destId="{60963CFA-7674-494E-8850-7AA736D053AA}" srcOrd="1" destOrd="0" presId="urn:microsoft.com/office/officeart/2005/8/layout/orgChart1"/>
+    <dgm:cxn modelId="{B3A7EA9D-AABE-4D1C-9E5F-53108C2D8CA9}" type="presParOf" srcId="{60963CFA-7674-494E-8850-7AA736D053AA}" destId="{8A10AF78-6476-4EC4-8161-833721A6CF46}" srcOrd="0" destOrd="0" presId="urn:microsoft.com/office/officeart/2005/8/layout/orgChart1"/>
+    <dgm:cxn modelId="{CA335E92-0316-4129-A314-F9BAC3ABDA56}" type="presParOf" srcId="{8A10AF78-6476-4EC4-8161-833721A6CF46}" destId="{394132D6-3C40-47AB-AC47-B7FB751EE141}" srcOrd="0" destOrd="0" presId="urn:microsoft.com/office/officeart/2005/8/layout/orgChart1"/>
+    <dgm:cxn modelId="{919B133B-6F69-4230-94F6-51606BC1B462}" type="presParOf" srcId="{8A10AF78-6476-4EC4-8161-833721A6CF46}" destId="{05A7A7A0-DBE2-470D-98E0-398B663955AB}" srcOrd="1" destOrd="0" presId="urn:microsoft.com/office/officeart/2005/8/layout/orgChart1"/>
+    <dgm:cxn modelId="{ED03F23B-CB00-45EC-96A3-F3EB490D4215}" type="presParOf" srcId="{60963CFA-7674-494E-8850-7AA736D053AA}" destId="{C1AC3303-5B99-4A5D-83CA-4D16FFBB1B0A}" srcOrd="1" destOrd="0" presId="urn:microsoft.com/office/officeart/2005/8/layout/orgChart1"/>
+    <dgm:cxn modelId="{9CDD582D-6D7F-40D3-B1B6-8C063B3626D1}" type="presParOf" srcId="{60963CFA-7674-494E-8850-7AA736D053AA}" destId="{127571F9-531C-4B19-85EC-34318C674676}" srcOrd="2" destOrd="0" presId="urn:microsoft.com/office/officeart/2005/8/layout/orgChart1"/>
+    <dgm:cxn modelId="{0E577EC6-0D67-4C81-98B1-68C3B2A8A7C7}" type="presParOf" srcId="{E28EE69C-58E6-4923-BEA9-C88627A16777}" destId="{E752142F-5F8F-4BB4-B006-5CEB09950B87}" srcOrd="2" destOrd="0" presId="urn:microsoft.com/office/officeart/2005/8/layout/orgChart1"/>
+    <dgm:cxn modelId="{68BA8E24-12A3-4922-AD77-ED071097C169}" type="presParOf" srcId="{1C087AA1-3B83-4800-A7F6-3C02BE4B2F05}" destId="{67BAB97D-5C62-4A73-B387-3CFF8C02E560}" srcOrd="6" destOrd="0" presId="urn:microsoft.com/office/officeart/2005/8/layout/orgChart1"/>
+    <dgm:cxn modelId="{C9B901CC-B471-4964-8F3C-620BA7283A54}" type="presParOf" srcId="{1C087AA1-3B83-4800-A7F6-3C02BE4B2F05}" destId="{576CFA83-6064-4441-8E37-2E230ABC8D11}" srcOrd="7" destOrd="0" presId="urn:microsoft.com/office/officeart/2005/8/layout/orgChart1"/>
+    <dgm:cxn modelId="{AFE8B851-8B1A-4686-B5CF-F701F44B6E08}" type="presParOf" srcId="{576CFA83-6064-4441-8E37-2E230ABC8D11}" destId="{BA2D7EF4-635A-4403-8CCD-52E74EC158F4}" srcOrd="0" destOrd="0" presId="urn:microsoft.com/office/officeart/2005/8/layout/orgChart1"/>
+    <dgm:cxn modelId="{8A91C2C7-E043-420C-A0F5-2822704DE024}" type="presParOf" srcId="{BA2D7EF4-635A-4403-8CCD-52E74EC158F4}" destId="{C1CE3E84-C7ED-41F3-A239-FCF504914D18}" srcOrd="0" destOrd="0" presId="urn:microsoft.com/office/officeart/2005/8/layout/orgChart1"/>
+    <dgm:cxn modelId="{3F8CD2A3-BABA-42B7-906E-79F5ED783927}" type="presParOf" srcId="{BA2D7EF4-635A-4403-8CCD-52E74EC158F4}" destId="{3E18AC35-8EB1-4869-8075-C2E7A6A8C8C9}" srcOrd="1" destOrd="0" presId="urn:microsoft.com/office/officeart/2005/8/layout/orgChart1"/>
+    <dgm:cxn modelId="{1D5DE46B-7967-4386-8830-D738595BED25}" type="presParOf" srcId="{576CFA83-6064-4441-8E37-2E230ABC8D11}" destId="{9D5009DF-832E-4FE1-9D27-F74C8CA93AE2}" srcOrd="1" destOrd="0" presId="urn:microsoft.com/office/officeart/2005/8/layout/orgChart1"/>
+    <dgm:cxn modelId="{DA978699-1CEE-4EAA-9673-669C07391A04}" type="presParOf" srcId="{9D5009DF-832E-4FE1-9D27-F74C8CA93AE2}" destId="{4C0DA25A-7912-44F4-9C83-438F1759ADB8}" srcOrd="0" destOrd="0" presId="urn:microsoft.com/office/officeart/2005/8/layout/orgChart1"/>
+    <dgm:cxn modelId="{55701D84-525C-4822-9908-8B27048C624A}" type="presParOf" srcId="{9D5009DF-832E-4FE1-9D27-F74C8CA93AE2}" destId="{F42557B7-8C82-42B5-B64D-D6B143057930}" srcOrd="1" destOrd="0" presId="urn:microsoft.com/office/officeart/2005/8/layout/orgChart1"/>
+    <dgm:cxn modelId="{062C60E6-298A-49D6-898A-2311A1A9F190}" type="presParOf" srcId="{F42557B7-8C82-42B5-B64D-D6B143057930}" destId="{D60F89AC-4C3A-4BB9-AC83-13080F5B0C81}" srcOrd="0" destOrd="0" presId="urn:microsoft.com/office/officeart/2005/8/layout/orgChart1"/>
+    <dgm:cxn modelId="{266E0663-6EBB-43AE-8A18-0ADBC6E3313B}" type="presParOf" srcId="{D60F89AC-4C3A-4BB9-AC83-13080F5B0C81}" destId="{D8D31DE3-D877-497A-B6EC-03DB6098F416}" srcOrd="0" destOrd="0" presId="urn:microsoft.com/office/officeart/2005/8/layout/orgChart1"/>
+    <dgm:cxn modelId="{F3620F73-B147-4416-AD06-64693F1481BA}" type="presParOf" srcId="{D60F89AC-4C3A-4BB9-AC83-13080F5B0C81}" destId="{7428B1FD-EB3B-4192-B267-63D9ED05CABD}" srcOrd="1" destOrd="0" presId="urn:microsoft.com/office/officeart/2005/8/layout/orgChart1"/>
+    <dgm:cxn modelId="{7C1FBCA5-1447-4AE7-B848-1E4DA616DA04}" type="presParOf" srcId="{F42557B7-8C82-42B5-B64D-D6B143057930}" destId="{2AD76BB3-0830-4C48-98E7-6A11BED84862}" srcOrd="1" destOrd="0" presId="urn:microsoft.com/office/officeart/2005/8/layout/orgChart1"/>
+    <dgm:cxn modelId="{E67A2BFA-50F9-4DDD-89B8-3732E1BB5943}" type="presParOf" srcId="{F42557B7-8C82-42B5-B64D-D6B143057930}" destId="{B50043FD-D041-45EE-A12B-538F365C4E36}" srcOrd="2" destOrd="0" presId="urn:microsoft.com/office/officeart/2005/8/layout/orgChart1"/>
+    <dgm:cxn modelId="{AD7226C8-4728-48FC-A634-1854332539AE}" type="presParOf" srcId="{576CFA83-6064-4441-8E37-2E230ABC8D11}" destId="{5E34B04D-8AF4-45B4-9F3E-718CD2A0CB41}" srcOrd="2" destOrd="0" presId="urn:microsoft.com/office/officeart/2005/8/layout/orgChart1"/>
+    <dgm:cxn modelId="{A4C6A39A-96E2-4224-B9B7-A594D7B74DE0}" type="presParOf" srcId="{ABD037DF-2A63-4366-AE1D-DFDB98740419}" destId="{24B7EA36-C92A-4A7B-9513-F418311F0211}" srcOrd="2" destOrd="0" presId="urn:microsoft.com/office/officeart/2005/8/layout/orgChart1"/>
   </dgm:cxnLst>
   <dgm:bg/>
   <dgm:whole/>
@@ -6092,7 +6191,7 @@
 </file>
 
 <file path=customXml/itemProps1.xml><?xml version="1.0" encoding="utf-8"?>
-<ds:datastoreItem xmlns:ds="http://schemas.openxmlformats.org/officeDocument/2006/customXml" ds:itemID="{CF55EE36-074E-41FF-8566-FCB36745FA39}">
+<ds:datastoreItem xmlns:ds="http://schemas.openxmlformats.org/officeDocument/2006/customXml" ds:itemID="{8339771C-7034-4513-805E-0AE4742B2ECF}">
   <ds:schemaRefs>
     <ds:schemaRef ds:uri="http://schemas.openxmlformats.org/officeDocument/2006/bibliography"/>
   </ds:schemaRefs>

</xml_diff>